<commit_message>
updated class diagram and prog specifications
</commit_message>
<xml_diff>
--- a/prove/Develop03/program_specifications_version2.docx
+++ b/prove/Develop03/program_specifications_version2.docx
@@ -48,17 +48,7 @@
           <w:szCs w:val="29"/>
           <w:lang w:val="en-US" w:eastAsia="es-ES"/>
         </w:rPr>
-        <w:t>Displays a full scripture and then hides a few words at a time until the complete scripture is hidden.</w:t>
-      </w:r>
-      <w:r>
-        <w:rPr>
-          <w:rFonts w:ascii="Garamond" w:eastAsia="Times New Roman" w:hAnsi="Garamond" w:cs="Times New Roman"/>
-          <w:color w:val="323232"/>
-          <w:sz w:val="29"/>
-          <w:szCs w:val="29"/>
-          <w:lang w:val="en-US" w:eastAsia="es-ES"/>
-        </w:rPr>
-        <w:t xml:space="preserve"> The reference for the scripture remains.</w:t>
+        <w:t>Displays a full scripture and then hides a few words at a time until the complete scripture is hidden. The reference for the scripture remains.</w:t>
       </w:r>
     </w:p>
     <w:p>
@@ -107,27 +97,7 @@
           <w:szCs w:val="29"/>
           <w:lang w:val="en-US" w:eastAsia="es-ES"/>
         </w:rPr>
-        <w:t xml:space="preserve">Two inputs: 1- </w:t>
-      </w:r>
-      <w:r>
-        <w:rPr>
-          <w:rFonts w:ascii="Garamond" w:eastAsia="Times New Roman" w:hAnsi="Garamond" w:cs="Times New Roman"/>
-          <w:color w:val="323232"/>
-          <w:sz w:val="29"/>
-          <w:szCs w:val="29"/>
-          <w:lang w:val="en-US" w:eastAsia="es-ES"/>
-        </w:rPr>
-        <w:t>enter</w:t>
-      </w:r>
-      <w:r>
-        <w:rPr>
-          <w:rFonts w:ascii="Garamond" w:eastAsia="Times New Roman" w:hAnsi="Garamond" w:cs="Times New Roman"/>
-          <w:color w:val="323232"/>
-          <w:sz w:val="29"/>
-          <w:szCs w:val="29"/>
-          <w:lang w:val="en-US" w:eastAsia="es-ES"/>
-        </w:rPr>
-        <w:t xml:space="preserve"> key to make the words disappear. 2- Type “quit” to end the program.</w:t>
+        <w:t>Two inputs: 1- enter key to make the words disappear. 2- Type “quit” to end the program.</w:t>
       </w:r>
     </w:p>
     <w:p>
@@ -176,7 +146,29 @@
           <w:szCs w:val="29"/>
           <w:lang w:val="en-US" w:eastAsia="es-ES"/>
         </w:rPr>
-        <w:t>Two outputs: 1- A whole scripture along with its reference. 2- Prompts user for an option. 3- Replace word by “blanck”.</w:t>
+        <w:t>Two outputs: 1- A whole scripture along with its reference. 2- Prompts user for an option. 3- Replace word by “</w:t>
+      </w:r>
+      <w:proofErr w:type="spellStart"/>
+      <w:r>
+        <w:rPr>
+          <w:rFonts w:ascii="Garamond" w:eastAsia="Times New Roman" w:hAnsi="Garamond" w:cs="Times New Roman"/>
+          <w:color w:val="323232"/>
+          <w:sz w:val="29"/>
+          <w:szCs w:val="29"/>
+          <w:lang w:val="en-US" w:eastAsia="es-ES"/>
+        </w:rPr>
+        <w:t>blanck</w:t>
+      </w:r>
+      <w:proofErr w:type="spellEnd"/>
+      <w:r>
+        <w:rPr>
+          <w:rFonts w:ascii="Garamond" w:eastAsia="Times New Roman" w:hAnsi="Garamond" w:cs="Times New Roman"/>
+          <w:color w:val="323232"/>
+          <w:sz w:val="29"/>
+          <w:szCs w:val="29"/>
+          <w:lang w:val="en-US" w:eastAsia="es-ES"/>
+        </w:rPr>
+        <w:t>”.</w:t>
       </w:r>
     </w:p>
     <w:p>
@@ -284,40 +276,52 @@
           <w:szCs w:val="29"/>
           <w:lang w:val="en-US" w:eastAsia="es-ES"/>
         </w:rPr>
-        <w:t xml:space="preserve">Class Program: 1- Start the program. 2- Display a menu of options and prompt user. 3- Stantiate a new object. 4- ends the program. </w:t>
-      </w:r>
-    </w:p>
-    <w:p>
-      <w:pPr>
-        <w:spacing w:before="100" w:beforeAutospacing="1" w:after="100" w:afterAutospacing="1" w:line="240" w:lineRule="auto"/>
-        <w:ind w:left="708"/>
-        <w:rPr>
-          <w:rFonts w:ascii="Garamond" w:eastAsia="Times New Roman" w:hAnsi="Garamond" w:cs="Times New Roman"/>
-          <w:color w:val="323232"/>
-          <w:sz w:val="29"/>
-          <w:szCs w:val="29"/>
-          <w:lang w:val="en-US" w:eastAsia="es-ES"/>
-        </w:rPr>
-      </w:pPr>
-      <w:r>
-        <w:rPr>
-          <w:rFonts w:ascii="Garamond" w:eastAsia="Times New Roman" w:hAnsi="Garamond" w:cs="Times New Roman"/>
-          <w:color w:val="323232"/>
-          <w:sz w:val="29"/>
-          <w:szCs w:val="29"/>
-          <w:lang w:val="en-US" w:eastAsia="es-ES"/>
-        </w:rPr>
-        <w:t xml:space="preserve">Class Scripture: 1- </w:t>
-      </w:r>
-      <w:r>
-        <w:rPr>
-          <w:rFonts w:ascii="Garamond" w:eastAsia="Times New Roman" w:hAnsi="Garamond" w:cs="Times New Roman"/>
-          <w:color w:val="323232"/>
-          <w:sz w:val="29"/>
-          <w:szCs w:val="29"/>
-          <w:lang w:val="en-US" w:eastAsia="es-ES"/>
-        </w:rPr>
-        <w:t xml:space="preserve">Keeps track of the </w:t>
+        <w:t xml:space="preserve">Class Program: 1- Start the program. 2- Display a menu of options and prompt user. 3- </w:t>
+      </w:r>
+      <w:proofErr w:type="spellStart"/>
+      <w:r>
+        <w:rPr>
+          <w:rFonts w:ascii="Garamond" w:eastAsia="Times New Roman" w:hAnsi="Garamond" w:cs="Times New Roman"/>
+          <w:color w:val="323232"/>
+          <w:sz w:val="29"/>
+          <w:szCs w:val="29"/>
+          <w:lang w:val="en-US" w:eastAsia="es-ES"/>
+        </w:rPr>
+        <w:t>Stantiate</w:t>
+      </w:r>
+      <w:proofErr w:type="spellEnd"/>
+      <w:r>
+        <w:rPr>
+          <w:rFonts w:ascii="Garamond" w:eastAsia="Times New Roman" w:hAnsi="Garamond" w:cs="Times New Roman"/>
+          <w:color w:val="323232"/>
+          <w:sz w:val="29"/>
+          <w:szCs w:val="29"/>
+          <w:lang w:val="en-US" w:eastAsia="es-ES"/>
+        </w:rPr>
+        <w:t xml:space="preserve"> a new object. 4- ends the program. </w:t>
+      </w:r>
+    </w:p>
+    <w:p>
+      <w:pPr>
+        <w:spacing w:before="100" w:beforeAutospacing="1" w:after="100" w:afterAutospacing="1" w:line="240" w:lineRule="auto"/>
+        <w:ind w:left="708"/>
+        <w:rPr>
+          <w:rFonts w:ascii="Garamond" w:eastAsia="Times New Roman" w:hAnsi="Garamond" w:cs="Times New Roman"/>
+          <w:color w:val="323232"/>
+          <w:sz w:val="29"/>
+          <w:szCs w:val="29"/>
+          <w:lang w:val="en-US" w:eastAsia="es-ES"/>
+        </w:rPr>
+      </w:pPr>
+      <w:r>
+        <w:rPr>
+          <w:rFonts w:ascii="Garamond" w:eastAsia="Times New Roman" w:hAnsi="Garamond" w:cs="Times New Roman"/>
+          <w:color w:val="323232"/>
+          <w:sz w:val="29"/>
+          <w:szCs w:val="29"/>
+          <w:lang w:val="en-US" w:eastAsia="es-ES"/>
+        </w:rPr>
+        <w:t xml:space="preserve">Class Scripture: 1- Keeps track of the </w:t>
       </w:r>
       <w:r>
         <w:rPr>
@@ -360,27 +364,7 @@
           <w:szCs w:val="29"/>
           <w:lang w:val="en-US" w:eastAsia="es-ES"/>
         </w:rPr>
-        <w:t xml:space="preserve">Class </w:t>
-      </w:r>
-      <w:r>
-        <w:rPr>
-          <w:rFonts w:ascii="Garamond" w:eastAsia="Times New Roman" w:hAnsi="Garamond" w:cs="Times New Roman"/>
-          <w:color w:val="323232"/>
-          <w:sz w:val="29"/>
-          <w:szCs w:val="29"/>
-          <w:lang w:val="en-US" w:eastAsia="es-ES"/>
-        </w:rPr>
-        <w:t>Reference</w:t>
-      </w:r>
-      <w:r>
-        <w:rPr>
-          <w:rFonts w:ascii="Garamond" w:eastAsia="Times New Roman" w:hAnsi="Garamond" w:cs="Times New Roman"/>
-          <w:color w:val="323232"/>
-          <w:sz w:val="29"/>
-          <w:szCs w:val="29"/>
-          <w:lang w:val="en-US" w:eastAsia="es-ES"/>
-        </w:rPr>
-        <w:t xml:space="preserve">: 1- </w:t>
+        <w:t xml:space="preserve">Class Reference: 1- </w:t>
       </w:r>
       <w:r>
         <w:rPr>
@@ -392,6 +376,7 @@
         </w:rPr>
         <w:t xml:space="preserve">Keeps track of the book, chapter, and verse </w:t>
       </w:r>
+      <w:proofErr w:type="spellStart"/>
       <w:r>
         <w:rPr>
           <w:rFonts w:ascii="Garamond" w:hAnsi="Garamond"/>
@@ -402,6 +387,7 @@
         </w:rPr>
         <w:t>referense</w:t>
       </w:r>
+      <w:proofErr w:type="spellEnd"/>
       <w:r>
         <w:rPr>
           <w:rFonts w:ascii="Garamond" w:eastAsia="Times New Roman" w:hAnsi="Garamond" w:cs="Times New Roman"/>
@@ -433,27 +419,7 @@
           <w:szCs w:val="29"/>
           <w:lang w:val="en-US" w:eastAsia="es-ES"/>
         </w:rPr>
-        <w:t xml:space="preserve">Class </w:t>
-      </w:r>
-      <w:r>
-        <w:rPr>
-          <w:rFonts w:ascii="Garamond" w:eastAsia="Times New Roman" w:hAnsi="Garamond" w:cs="Times New Roman"/>
-          <w:color w:val="323232"/>
-          <w:sz w:val="29"/>
-          <w:szCs w:val="29"/>
-          <w:lang w:val="en-US" w:eastAsia="es-ES"/>
-        </w:rPr>
-        <w:t>Word</w:t>
-      </w:r>
-      <w:r>
-        <w:rPr>
-          <w:rFonts w:ascii="Garamond" w:eastAsia="Times New Roman" w:hAnsi="Garamond" w:cs="Times New Roman"/>
-          <w:color w:val="323232"/>
-          <w:sz w:val="29"/>
-          <w:szCs w:val="29"/>
-          <w:lang w:val="en-US" w:eastAsia="es-ES"/>
-        </w:rPr>
-        <w:t xml:space="preserve">: 1- </w:t>
+        <w:t xml:space="preserve">Class Word: 1- </w:t>
       </w:r>
       <w:r>
         <w:rPr>
@@ -519,320 +485,52 @@
           <w:szCs w:val="29"/>
           <w:lang w:val="en-US" w:eastAsia="es-ES"/>
         </w:rPr>
-        <w:t>Program: main() – 1- Start the program b</w:t>
-      </w:r>
-      <w:r>
-        <w:rPr>
-          <w:rFonts w:ascii="Garamond" w:eastAsia="Times New Roman" w:hAnsi="Garamond" w:cs="Times New Roman"/>
-          <w:color w:val="323232"/>
-          <w:sz w:val="29"/>
-          <w:szCs w:val="29"/>
-          <w:lang w:val="en-US" w:eastAsia="es-ES"/>
-        </w:rPr>
-        <w:t xml:space="preserve">y displaying a menu option and </w:t>
-      </w:r>
-      <w:r>
-        <w:rPr>
-          <w:rFonts w:ascii="Garamond" w:eastAsia="Times New Roman" w:hAnsi="Garamond" w:cs="Times New Roman"/>
-          <w:color w:val="323232"/>
-          <w:sz w:val="29"/>
-          <w:szCs w:val="29"/>
-          <w:lang w:val="en-US" w:eastAsia="es-ES"/>
-        </w:rPr>
-        <w:t xml:space="preserve">creating a new Scripture Object. </w:t>
-      </w:r>
-      <w:r>
-        <w:rPr>
-          <w:rFonts w:ascii="Garamond" w:eastAsia="Times New Roman" w:hAnsi="Garamond" w:cs="Times New Roman"/>
-          <w:color w:val="323232"/>
-          <w:sz w:val="29"/>
-          <w:szCs w:val="29"/>
-          <w:lang w:val="en-US" w:eastAsia="es-ES"/>
-        </w:rPr>
-        <w:t>2</w:t>
-      </w:r>
-      <w:r>
-        <w:rPr>
-          <w:rFonts w:ascii="Garamond" w:eastAsia="Times New Roman" w:hAnsi="Garamond" w:cs="Times New Roman"/>
-          <w:color w:val="323232"/>
-          <w:sz w:val="29"/>
-          <w:szCs w:val="29"/>
-          <w:lang w:val="en-US" w:eastAsia="es-ES"/>
-        </w:rPr>
-        <w:t>-</w:t>
-      </w:r>
-      <w:r>
-        <w:rPr>
-          <w:rFonts w:ascii="Garamond" w:eastAsia="Times New Roman" w:hAnsi="Garamond" w:cs="Times New Roman"/>
-          <w:color w:val="323232"/>
-          <w:sz w:val="29"/>
-          <w:szCs w:val="29"/>
-          <w:lang w:val="en-US" w:eastAsia="es-ES"/>
-        </w:rPr>
-        <w:t xml:space="preserve"> Provide user´s prompt for the 2 options. 4- Ends the game if user chooses “quit”.</w:t>
-      </w:r>
-    </w:p>
-    <w:p>
-      <w:pPr>
-        <w:spacing w:before="100" w:beforeAutospacing="1" w:after="100" w:afterAutospacing="1" w:line="240" w:lineRule="auto"/>
-        <w:ind w:left="708"/>
-        <w:rPr>
-          <w:rFonts w:ascii="Garamond" w:eastAsia="Times New Roman" w:hAnsi="Garamond" w:cs="Times New Roman"/>
-          <w:color w:val="323232"/>
-          <w:sz w:val="29"/>
-          <w:szCs w:val="29"/>
-          <w:lang w:val="en-US" w:eastAsia="es-ES"/>
-        </w:rPr>
-      </w:pPr>
-      <w:r>
-        <w:rPr>
-          <w:rFonts w:ascii="Garamond" w:eastAsia="Times New Roman" w:hAnsi="Garamond" w:cs="Times New Roman"/>
-          <w:color w:val="323232"/>
-          <w:sz w:val="29"/>
-          <w:szCs w:val="29"/>
-          <w:lang w:val="en-US" w:eastAsia="es-ES"/>
-        </w:rPr>
-        <w:t xml:space="preserve"> </w:t>
-      </w:r>
-      <w:r>
-        <w:rPr>
-          <w:rFonts w:ascii="Garamond" w:eastAsia="Times New Roman" w:hAnsi="Garamond" w:cs="Times New Roman"/>
-          <w:color w:val="323232"/>
-          <w:sz w:val="29"/>
-          <w:szCs w:val="29"/>
-          <w:lang w:val="en-US" w:eastAsia="es-ES"/>
-        </w:rPr>
-        <w:t>Scripture</w:t>
-      </w:r>
-      <w:r>
-        <w:rPr>
-          <w:rFonts w:ascii="Garamond" w:eastAsia="Times New Roman" w:hAnsi="Garamond" w:cs="Times New Roman"/>
-          <w:color w:val="323232"/>
-          <w:sz w:val="29"/>
-          <w:szCs w:val="29"/>
-          <w:lang w:val="en-US" w:eastAsia="es-ES"/>
-        </w:rPr>
-        <w:t>:</w:t>
-      </w:r>
-      <w:r>
-        <w:rPr>
-          <w:rFonts w:ascii="Garamond" w:eastAsia="Times New Roman" w:hAnsi="Garamond" w:cs="Times New Roman"/>
-          <w:color w:val="323232"/>
-          <w:sz w:val="29"/>
-          <w:szCs w:val="29"/>
-          <w:lang w:val="en-US" w:eastAsia="es-ES"/>
-        </w:rPr>
-        <w:t xml:space="preserve"> </w:t>
-      </w:r>
-      <w:r>
-        <w:rPr>
-          <w:rFonts w:ascii="Garamond" w:eastAsia="Times New Roman" w:hAnsi="Garamond" w:cs="Times New Roman"/>
-          <w:color w:val="323232"/>
-          <w:sz w:val="29"/>
-          <w:szCs w:val="29"/>
-          <w:lang w:val="en-US" w:eastAsia="es-ES"/>
-        </w:rPr>
-        <w:t>Constructor(</w:t>
-      </w:r>
-      <w:r>
-        <w:rPr>
-          <w:rFonts w:ascii="Garamond" w:eastAsia="Times New Roman" w:hAnsi="Garamond" w:cs="Times New Roman"/>
-          <w:color w:val="323232"/>
-          <w:sz w:val="29"/>
-          <w:szCs w:val="29"/>
-          <w:lang w:val="en-US" w:eastAsia="es-ES"/>
-        </w:rPr>
-        <w:t>string argument</w:t>
-      </w:r>
-      <w:r>
-        <w:rPr>
-          <w:rFonts w:ascii="Garamond" w:eastAsia="Times New Roman" w:hAnsi="Garamond" w:cs="Times New Roman"/>
-          <w:color w:val="323232"/>
-          <w:sz w:val="29"/>
-          <w:szCs w:val="29"/>
-          <w:lang w:val="en-US" w:eastAsia="es-ES"/>
-        </w:rPr>
-        <w:t xml:space="preserve">) – </w:t>
-      </w:r>
-      <w:r>
-        <w:rPr>
-          <w:rFonts w:ascii="Garamond" w:eastAsia="Times New Roman" w:hAnsi="Garamond" w:cs="Times New Roman"/>
-          <w:color w:val="323232"/>
-          <w:sz w:val="29"/>
-          <w:szCs w:val="29"/>
-          <w:lang w:val="en-US" w:eastAsia="es-ES"/>
-        </w:rPr>
-        <w:t xml:space="preserve">sets the attributes </w:t>
-      </w:r>
-      <w:r>
-        <w:rPr>
-          <w:rFonts w:ascii="Garamond" w:eastAsia="Times New Roman" w:hAnsi="Garamond" w:cs="Times New Roman"/>
-          <w:color w:val="323232"/>
-          <w:sz w:val="29"/>
-          <w:szCs w:val="29"/>
-          <w:lang w:val="en-US" w:eastAsia="es-ES"/>
-        </w:rPr>
-        <w:t xml:space="preserve">for </w:t>
-      </w:r>
-      <w:r>
-        <w:rPr>
-          <w:rFonts w:ascii="Garamond" w:eastAsia="Times New Roman" w:hAnsi="Garamond" w:cs="Times New Roman"/>
-          <w:color w:val="323232"/>
-          <w:sz w:val="29"/>
-          <w:szCs w:val="29"/>
-          <w:lang w:val="en-US" w:eastAsia="es-ES"/>
-        </w:rPr>
-        <w:t>the first</w:t>
-      </w:r>
-      <w:r>
-        <w:rPr>
-          <w:rFonts w:ascii="Garamond" w:eastAsia="Times New Roman" w:hAnsi="Garamond" w:cs="Times New Roman"/>
-          <w:color w:val="323232"/>
-          <w:sz w:val="29"/>
-          <w:szCs w:val="29"/>
-          <w:lang w:val="en-US" w:eastAsia="es-ES"/>
-        </w:rPr>
-        <w:t xml:space="preserve"> verse </w:t>
-      </w:r>
-      <w:r>
-        <w:rPr>
-          <w:rFonts w:ascii="Garamond" w:eastAsia="Times New Roman" w:hAnsi="Garamond" w:cs="Times New Roman"/>
-          <w:color w:val="323232"/>
-          <w:sz w:val="29"/>
-          <w:szCs w:val="29"/>
-          <w:lang w:val="en-US" w:eastAsia="es-ES"/>
-        </w:rPr>
-        <w:t>reference</w:t>
-      </w:r>
-      <w:r>
-        <w:rPr>
-          <w:rFonts w:ascii="Garamond" w:eastAsia="Times New Roman" w:hAnsi="Garamond" w:cs="Times New Roman"/>
-          <w:color w:val="323232"/>
-          <w:sz w:val="29"/>
-          <w:szCs w:val="29"/>
-          <w:lang w:val="en-US" w:eastAsia="es-ES"/>
-        </w:rPr>
-        <w:t>.</w:t>
-      </w:r>
-      <w:r>
-        <w:rPr>
-          <w:rFonts w:ascii="Garamond" w:eastAsia="Times New Roman" w:hAnsi="Garamond" w:cs="Times New Roman"/>
-          <w:color w:val="323232"/>
-          <w:sz w:val="29"/>
-          <w:szCs w:val="29"/>
-          <w:lang w:val="en-US" w:eastAsia="es-ES"/>
-        </w:rPr>
-        <w:t xml:space="preserve"> Constructor(string argument</w:t>
-      </w:r>
-      <w:r>
-        <w:rPr>
-          <w:rFonts w:ascii="Garamond" w:eastAsia="Times New Roman" w:hAnsi="Garamond" w:cs="Times New Roman"/>
-          <w:color w:val="323232"/>
-          <w:sz w:val="29"/>
-          <w:szCs w:val="29"/>
-          <w:lang w:val="en-US" w:eastAsia="es-ES"/>
-        </w:rPr>
-        <w:t>, string argument</w:t>
-      </w:r>
-      <w:r>
-        <w:rPr>
-          <w:rFonts w:ascii="Garamond" w:eastAsia="Times New Roman" w:hAnsi="Garamond" w:cs="Times New Roman"/>
-          <w:color w:val="323232"/>
-          <w:sz w:val="29"/>
-          <w:szCs w:val="29"/>
-          <w:lang w:val="en-US" w:eastAsia="es-ES"/>
-        </w:rPr>
-        <w:t xml:space="preserve">) – </w:t>
-      </w:r>
-      <w:r>
-        <w:rPr>
-          <w:rFonts w:ascii="Garamond" w:eastAsia="Times New Roman" w:hAnsi="Garamond" w:cs="Times New Roman"/>
-          <w:color w:val="323232"/>
-          <w:sz w:val="29"/>
-          <w:szCs w:val="29"/>
-          <w:lang w:val="en-US" w:eastAsia="es-ES"/>
-        </w:rPr>
-        <w:t xml:space="preserve">sets the attributes </w:t>
-      </w:r>
-      <w:r>
-        <w:rPr>
-          <w:rFonts w:ascii="Garamond" w:eastAsia="Times New Roman" w:hAnsi="Garamond" w:cs="Times New Roman"/>
-          <w:color w:val="323232"/>
-          <w:sz w:val="29"/>
-          <w:szCs w:val="29"/>
-          <w:lang w:val="en-US" w:eastAsia="es-ES"/>
-        </w:rPr>
-        <w:t>for</w:t>
-      </w:r>
-      <w:r>
-        <w:rPr>
-          <w:rFonts w:ascii="Garamond" w:eastAsia="Times New Roman" w:hAnsi="Garamond" w:cs="Times New Roman"/>
-          <w:color w:val="323232"/>
-          <w:sz w:val="29"/>
-          <w:szCs w:val="29"/>
-          <w:lang w:val="en-US" w:eastAsia="es-ES"/>
-        </w:rPr>
-        <w:t xml:space="preserve"> the</w:t>
-      </w:r>
-      <w:r>
-        <w:rPr>
-          <w:rFonts w:ascii="Garamond" w:eastAsia="Times New Roman" w:hAnsi="Garamond" w:cs="Times New Roman"/>
-          <w:color w:val="323232"/>
-          <w:sz w:val="29"/>
-          <w:szCs w:val="29"/>
-          <w:lang w:val="en-US" w:eastAsia="es-ES"/>
-        </w:rPr>
-        <w:t xml:space="preserve"> </w:t>
-      </w:r>
-      <w:r>
-        <w:rPr>
-          <w:rFonts w:ascii="Garamond" w:eastAsia="Times New Roman" w:hAnsi="Garamond" w:cs="Times New Roman"/>
-          <w:color w:val="323232"/>
-          <w:sz w:val="29"/>
-          <w:szCs w:val="29"/>
-          <w:lang w:val="en-US" w:eastAsia="es-ES"/>
-        </w:rPr>
-        <w:t xml:space="preserve">sequence of </w:t>
-      </w:r>
-      <w:r>
-        <w:rPr>
-          <w:rFonts w:ascii="Garamond" w:eastAsia="Times New Roman" w:hAnsi="Garamond" w:cs="Times New Roman"/>
-          <w:color w:val="323232"/>
-          <w:sz w:val="29"/>
-          <w:szCs w:val="29"/>
-          <w:lang w:val="en-US" w:eastAsia="es-ES"/>
-        </w:rPr>
-        <w:t xml:space="preserve">verse </w:t>
-      </w:r>
-      <w:r>
-        <w:rPr>
-          <w:rFonts w:ascii="Garamond" w:eastAsia="Times New Roman" w:hAnsi="Garamond" w:cs="Times New Roman"/>
-          <w:color w:val="323232"/>
-          <w:sz w:val="29"/>
-          <w:szCs w:val="29"/>
-          <w:lang w:val="en-US" w:eastAsia="es-ES"/>
-        </w:rPr>
-        <w:t>reference</w:t>
-      </w:r>
-      <w:r>
-        <w:rPr>
-          <w:rFonts w:ascii="Garamond" w:eastAsia="Times New Roman" w:hAnsi="Garamond" w:cs="Times New Roman"/>
-          <w:color w:val="323232"/>
-          <w:sz w:val="29"/>
-          <w:szCs w:val="29"/>
-          <w:lang w:val="en-US" w:eastAsia="es-ES"/>
-        </w:rPr>
-        <w:t xml:space="preserve">. </w:t>
-      </w:r>
-      <w:r>
-        <w:rPr>
-          <w:rFonts w:ascii="Garamond" w:eastAsia="Times New Roman" w:hAnsi="Garamond" w:cs="Times New Roman"/>
-          <w:color w:val="323232"/>
-          <w:sz w:val="29"/>
-          <w:szCs w:val="29"/>
-          <w:lang w:val="en-US" w:eastAsia="es-ES"/>
-        </w:rPr>
-        <w:t xml:space="preserve">GetScripture() </w:t>
+        <w:t>Program: main() – 1- Start the program by displaying a menu option and creating a new Scripture Object. 2- Provide user´s prompt for the 2 options. 4- Ends the game if user chooses “quit”.</w:t>
+      </w:r>
+    </w:p>
+    <w:p>
+      <w:pPr>
+        <w:spacing w:before="100" w:beforeAutospacing="1" w:after="100" w:afterAutospacing="1" w:line="240" w:lineRule="auto"/>
+        <w:ind w:left="708"/>
+        <w:rPr>
+          <w:rFonts w:ascii="Garamond" w:eastAsia="Times New Roman" w:hAnsi="Garamond" w:cs="Times New Roman"/>
+          <w:color w:val="323232"/>
+          <w:sz w:val="29"/>
+          <w:szCs w:val="29"/>
+          <w:lang w:val="en-US" w:eastAsia="es-ES"/>
+        </w:rPr>
+      </w:pPr>
+      <w:r>
+        <w:rPr>
+          <w:rFonts w:ascii="Garamond" w:eastAsia="Times New Roman" w:hAnsi="Garamond" w:cs="Times New Roman"/>
+          <w:color w:val="323232"/>
+          <w:sz w:val="29"/>
+          <w:szCs w:val="29"/>
+          <w:lang w:val="en-US" w:eastAsia="es-ES"/>
+        </w:rPr>
+        <w:t xml:space="preserve"> Scripture: Constructor(string argument) – sets the attributes for the first verse reference. Constructor(string argument, string argument) – sets the attributes for the sequence of verse reference. </w:t>
+      </w:r>
+      <w:proofErr w:type="spellStart"/>
+      <w:r>
+        <w:rPr>
+          <w:rFonts w:ascii="Garamond" w:eastAsia="Times New Roman" w:hAnsi="Garamond" w:cs="Times New Roman"/>
+          <w:color w:val="323232"/>
+          <w:sz w:val="29"/>
+          <w:szCs w:val="29"/>
+          <w:lang w:val="en-US" w:eastAsia="es-ES"/>
+        </w:rPr>
+        <w:t>GetScripture</w:t>
+      </w:r>
+      <w:proofErr w:type="spellEnd"/>
+      <w:r>
+        <w:rPr>
+          <w:rFonts w:ascii="Garamond" w:eastAsia="Times New Roman" w:hAnsi="Garamond" w:cs="Times New Roman"/>
+          <w:color w:val="323232"/>
+          <w:sz w:val="29"/>
+          <w:szCs w:val="29"/>
+          <w:lang w:val="en-US" w:eastAsia="es-ES"/>
+        </w:rPr>
+        <w:t xml:space="preserve">() </w:t>
       </w:r>
       <w:r>
         <w:rPr>
@@ -843,37 +541,51 @@
           <w:lang w:val="en-US" w:eastAsia="es-ES"/>
         </w:rPr>
         <w:lastRenderedPageBreak/>
-        <w:t xml:space="preserve">– return scripture. SplitWords() – Splits the words in the scripture. </w:t>
-      </w:r>
-      <w:r>
-        <w:rPr>
-          <w:rFonts w:ascii="Garamond" w:eastAsia="Times New Roman" w:hAnsi="Garamond" w:cs="Times New Roman"/>
-          <w:color w:val="323232"/>
-          <w:sz w:val="29"/>
-          <w:szCs w:val="29"/>
-          <w:lang w:val="en-US" w:eastAsia="es-ES"/>
-        </w:rPr>
-        <w:t xml:space="preserve">HideWords() </w:t>
-      </w:r>
-      <w:r>
-        <w:rPr>
-          <w:rFonts w:ascii="Garamond" w:eastAsia="Times New Roman" w:hAnsi="Garamond" w:cs="Times New Roman"/>
-          <w:color w:val="323232"/>
-          <w:sz w:val="29"/>
-          <w:szCs w:val="29"/>
-          <w:lang w:val="en-US" w:eastAsia="es-ES"/>
-        </w:rPr>
-        <w:t>– hide the words randomly</w:t>
-      </w:r>
-      <w:r>
-        <w:rPr>
-          <w:rFonts w:ascii="Garamond" w:eastAsia="Times New Roman" w:hAnsi="Garamond" w:cs="Times New Roman"/>
-          <w:color w:val="323232"/>
-          <w:sz w:val="29"/>
-          <w:szCs w:val="29"/>
-          <w:lang w:val="en-US" w:eastAsia="es-ES"/>
-        </w:rPr>
-        <w:t xml:space="preserve">. </w:t>
+        <w:t xml:space="preserve">– return scripture. </w:t>
+      </w:r>
+      <w:proofErr w:type="spellStart"/>
+      <w:r>
+        <w:rPr>
+          <w:rFonts w:ascii="Garamond" w:eastAsia="Times New Roman" w:hAnsi="Garamond" w:cs="Times New Roman"/>
+          <w:color w:val="323232"/>
+          <w:sz w:val="29"/>
+          <w:szCs w:val="29"/>
+          <w:lang w:val="en-US" w:eastAsia="es-ES"/>
+        </w:rPr>
+        <w:t>SplitWords</w:t>
+      </w:r>
+      <w:proofErr w:type="spellEnd"/>
+      <w:r>
+        <w:rPr>
+          <w:rFonts w:ascii="Garamond" w:eastAsia="Times New Roman" w:hAnsi="Garamond" w:cs="Times New Roman"/>
+          <w:color w:val="323232"/>
+          <w:sz w:val="29"/>
+          <w:szCs w:val="29"/>
+          <w:lang w:val="en-US" w:eastAsia="es-ES"/>
+        </w:rPr>
+        <w:t xml:space="preserve">() – Splits the words in the scripture. </w:t>
+      </w:r>
+      <w:proofErr w:type="spellStart"/>
+      <w:r>
+        <w:rPr>
+          <w:rFonts w:ascii="Garamond" w:eastAsia="Times New Roman" w:hAnsi="Garamond" w:cs="Times New Roman"/>
+          <w:color w:val="323232"/>
+          <w:sz w:val="29"/>
+          <w:szCs w:val="29"/>
+          <w:lang w:val="en-US" w:eastAsia="es-ES"/>
+        </w:rPr>
+        <w:t>HideWords</w:t>
+      </w:r>
+      <w:proofErr w:type="spellEnd"/>
+      <w:r>
+        <w:rPr>
+          <w:rFonts w:ascii="Garamond" w:eastAsia="Times New Roman" w:hAnsi="Garamond" w:cs="Times New Roman"/>
+          <w:color w:val="323232"/>
+          <w:sz w:val="29"/>
+          <w:szCs w:val="29"/>
+          <w:lang w:val="en-US" w:eastAsia="es-ES"/>
+        </w:rPr>
+        <w:t xml:space="preserve">() – hide the words randomly. </w:t>
       </w:r>
     </w:p>
     <w:p>
@@ -898,69 +610,74 @@
         </w:rPr>
         <w:t xml:space="preserve">Reference: Constructor() – sets the attributes. </w:t>
       </w:r>
-      <w:r>
-        <w:rPr>
-          <w:rFonts w:ascii="Garamond" w:eastAsia="Times New Roman" w:hAnsi="Garamond" w:cs="Times New Roman"/>
-          <w:color w:val="323232"/>
-          <w:sz w:val="29"/>
-          <w:szCs w:val="29"/>
-          <w:lang w:val="en-US" w:eastAsia="es-ES"/>
-        </w:rPr>
-        <w:t xml:space="preserve">GetReference() – return the scripture reference. SetReference() – Set how reference behaves. </w:t>
-      </w:r>
-    </w:p>
-    <w:p>
-      <w:pPr>
-        <w:spacing w:before="100" w:beforeAutospacing="1" w:after="100" w:afterAutospacing="1" w:line="240" w:lineRule="auto"/>
-        <w:ind w:left="708"/>
-        <w:rPr>
-          <w:rFonts w:ascii="Garamond" w:eastAsia="Times New Roman" w:hAnsi="Garamond" w:cs="Times New Roman"/>
-          <w:color w:val="323232"/>
-          <w:sz w:val="29"/>
-          <w:szCs w:val="29"/>
-          <w:lang w:val="en-US" w:eastAsia="es-ES"/>
-        </w:rPr>
-      </w:pPr>
-      <w:r>
-        <w:rPr>
-          <w:rFonts w:ascii="Garamond" w:eastAsia="Times New Roman" w:hAnsi="Garamond" w:cs="Times New Roman"/>
-          <w:color w:val="323232"/>
-          <w:sz w:val="29"/>
-          <w:szCs w:val="29"/>
-          <w:lang w:val="en-US" w:eastAsia="es-ES"/>
-        </w:rPr>
-        <w:t>Word</w:t>
-      </w:r>
-      <w:r>
-        <w:rPr>
-          <w:rFonts w:ascii="Garamond" w:eastAsia="Times New Roman" w:hAnsi="Garamond" w:cs="Times New Roman"/>
-          <w:color w:val="323232"/>
-          <w:sz w:val="29"/>
-          <w:szCs w:val="29"/>
-          <w:lang w:val="en-US" w:eastAsia="es-ES"/>
-        </w:rPr>
-        <w:t xml:space="preserve">: </w:t>
-      </w:r>
-      <w:r>
-        <w:rPr>
-          <w:rFonts w:ascii="Garamond" w:eastAsia="Times New Roman" w:hAnsi="Garamond" w:cs="Times New Roman"/>
-          <w:color w:val="323232"/>
-          <w:sz w:val="29"/>
-          <w:szCs w:val="29"/>
-          <w:lang w:val="en-US" w:eastAsia="es-ES"/>
-        </w:rPr>
-        <w:t>Constructor() – sets the attributes.</w:t>
-      </w:r>
-      <w:r>
-        <w:rPr>
-          <w:rFonts w:ascii="Garamond" w:eastAsia="Times New Roman" w:hAnsi="Garamond" w:cs="Times New Roman"/>
-          <w:color w:val="323232"/>
-          <w:sz w:val="29"/>
-          <w:szCs w:val="29"/>
-          <w:lang w:val="en-US" w:eastAsia="es-ES"/>
-        </w:rPr>
-        <w:t xml:space="preserve"> </w:t>
-      </w:r>
+      <w:proofErr w:type="spellStart"/>
+      <w:r>
+        <w:rPr>
+          <w:rFonts w:ascii="Garamond" w:eastAsia="Times New Roman" w:hAnsi="Garamond" w:cs="Times New Roman"/>
+          <w:color w:val="323232"/>
+          <w:sz w:val="29"/>
+          <w:szCs w:val="29"/>
+          <w:lang w:val="en-US" w:eastAsia="es-ES"/>
+        </w:rPr>
+        <w:t>GetReference</w:t>
+      </w:r>
+      <w:proofErr w:type="spellEnd"/>
+      <w:r>
+        <w:rPr>
+          <w:rFonts w:ascii="Garamond" w:eastAsia="Times New Roman" w:hAnsi="Garamond" w:cs="Times New Roman"/>
+          <w:color w:val="323232"/>
+          <w:sz w:val="29"/>
+          <w:szCs w:val="29"/>
+          <w:lang w:val="en-US" w:eastAsia="es-ES"/>
+        </w:rPr>
+        <w:t xml:space="preserve">() – return the scripture reference. </w:t>
+      </w:r>
+      <w:proofErr w:type="spellStart"/>
+      <w:r>
+        <w:rPr>
+          <w:rFonts w:ascii="Garamond" w:eastAsia="Times New Roman" w:hAnsi="Garamond" w:cs="Times New Roman"/>
+          <w:color w:val="323232"/>
+          <w:sz w:val="29"/>
+          <w:szCs w:val="29"/>
+          <w:lang w:val="en-US" w:eastAsia="es-ES"/>
+        </w:rPr>
+        <w:t>SetReference</w:t>
+      </w:r>
+      <w:proofErr w:type="spellEnd"/>
+      <w:r>
+        <w:rPr>
+          <w:rFonts w:ascii="Garamond" w:eastAsia="Times New Roman" w:hAnsi="Garamond" w:cs="Times New Roman"/>
+          <w:color w:val="323232"/>
+          <w:sz w:val="29"/>
+          <w:szCs w:val="29"/>
+          <w:lang w:val="en-US" w:eastAsia="es-ES"/>
+        </w:rPr>
+        <w:t xml:space="preserve">() – Set how reference behaves. </w:t>
+      </w:r>
+    </w:p>
+    <w:p>
+      <w:pPr>
+        <w:spacing w:before="100" w:beforeAutospacing="1" w:after="100" w:afterAutospacing="1" w:line="240" w:lineRule="auto"/>
+        <w:ind w:left="708"/>
+        <w:rPr>
+          <w:rFonts w:ascii="Garamond" w:eastAsia="Times New Roman" w:hAnsi="Garamond" w:cs="Times New Roman"/>
+          <w:color w:val="323232"/>
+          <w:sz w:val="29"/>
+          <w:szCs w:val="29"/>
+          <w:lang w:val="en-US" w:eastAsia="es-ES"/>
+        </w:rPr>
+      </w:pPr>
+      <w:r>
+        <w:rPr>
+          <w:rFonts w:ascii="Garamond" w:eastAsia="Times New Roman" w:hAnsi="Garamond" w:cs="Times New Roman"/>
+          <w:color w:val="323232"/>
+          <w:sz w:val="29"/>
+          <w:szCs w:val="29"/>
+          <w:lang w:val="en-US" w:eastAsia="es-ES"/>
+        </w:rPr>
+        <w:t xml:space="preserve">Word: Constructor() – sets the attributes. </w:t>
+      </w:r>
+      <w:proofErr w:type="spellStart"/>
       <w:r>
         <w:rPr>
           <w:rFonts w:ascii="Garamond" w:eastAsia="Times New Roman" w:hAnsi="Garamond" w:cs="Times New Roman"/>
@@ -971,35 +688,16 @@
         </w:rPr>
         <w:t>ReceiveWords</w:t>
       </w:r>
-      <w:r>
-        <w:rPr>
-          <w:rFonts w:ascii="Garamond" w:eastAsia="Times New Roman" w:hAnsi="Garamond" w:cs="Times New Roman"/>
-          <w:color w:val="323232"/>
-          <w:sz w:val="29"/>
-          <w:szCs w:val="29"/>
-          <w:lang w:val="en-US" w:eastAsia="es-ES"/>
-        </w:rPr>
-        <w:t xml:space="preserve">() – </w:t>
-      </w:r>
-      <w:r>
-        <w:rPr>
-          <w:rFonts w:ascii="Garamond" w:eastAsia="Times New Roman" w:hAnsi="Garamond" w:cs="Times New Roman"/>
-          <w:color w:val="323232"/>
-          <w:sz w:val="29"/>
-          <w:szCs w:val="29"/>
-          <w:lang w:val="en-US" w:eastAsia="es-ES"/>
-        </w:rPr>
-        <w:t>receives words (hidden and not hidden) to a new list.</w:t>
-      </w:r>
-      <w:r>
-        <w:rPr>
-          <w:rFonts w:ascii="Garamond" w:eastAsia="Times New Roman" w:hAnsi="Garamond" w:cs="Times New Roman"/>
-          <w:color w:val="323232"/>
-          <w:sz w:val="29"/>
-          <w:szCs w:val="29"/>
-          <w:lang w:val="en-US" w:eastAsia="es-ES"/>
-        </w:rPr>
-        <w:t xml:space="preserve"> Display() – displays the words of the scripture.</w:t>
+      <w:proofErr w:type="spellEnd"/>
+      <w:r>
+        <w:rPr>
+          <w:rFonts w:ascii="Garamond" w:eastAsia="Times New Roman" w:hAnsi="Garamond" w:cs="Times New Roman"/>
+          <w:color w:val="323232"/>
+          <w:sz w:val="29"/>
+          <w:szCs w:val="29"/>
+          <w:lang w:val="en-US" w:eastAsia="es-ES"/>
+        </w:rPr>
+        <w:t>() – receives words (hidden and not hidden) to a new list. Display() – displays the words of the scripture.</w:t>
       </w:r>
     </w:p>
     <w:p>
@@ -1058,417 +756,379 @@
           <w:szCs w:val="29"/>
           <w:lang w:val="en-US" w:eastAsia="es-ES"/>
         </w:rPr>
-        <w:t xml:space="preserve">Scripture: </w:t>
-      </w:r>
-      <w:r>
-        <w:rPr>
-          <w:rFonts w:ascii="Garamond" w:eastAsia="Times New Roman" w:hAnsi="Garamond" w:cs="Times New Roman"/>
-          <w:color w:val="323232"/>
-          <w:sz w:val="29"/>
-          <w:szCs w:val="29"/>
-          <w:lang w:val="en-US" w:eastAsia="es-ES"/>
-        </w:rPr>
-        <w:t xml:space="preserve">_scripture: string – to store the scripture. | </w:t>
-      </w:r>
-      <w:r>
-        <w:rPr>
-          <w:rFonts w:ascii="Garamond" w:eastAsia="Times New Roman" w:hAnsi="Garamond" w:cs="Times New Roman"/>
-          <w:color w:val="323232"/>
-          <w:sz w:val="29"/>
-          <w:szCs w:val="29"/>
-          <w:lang w:val="en-US" w:eastAsia="es-ES"/>
-        </w:rPr>
-        <w:t>_words: string – store and keep track of the words of the scripture</w:t>
-      </w:r>
-      <w:r>
-        <w:rPr>
-          <w:rFonts w:ascii="Garamond" w:eastAsia="Times New Roman" w:hAnsi="Garamond" w:cs="Times New Roman"/>
-          <w:color w:val="323232"/>
-          <w:sz w:val="29"/>
-          <w:szCs w:val="29"/>
-          <w:lang w:val="en-US" w:eastAsia="es-ES"/>
-        </w:rPr>
-        <w:t xml:space="preserve">. </w:t>
-      </w:r>
-    </w:p>
-    <w:p>
-      <w:pPr>
-        <w:spacing w:before="100" w:beforeAutospacing="1" w:after="100" w:afterAutospacing="1" w:line="240" w:lineRule="auto"/>
-        <w:ind w:left="708"/>
-        <w:rPr>
-          <w:rFonts w:ascii="Garamond" w:eastAsia="Times New Roman" w:hAnsi="Garamond" w:cs="Times New Roman"/>
-          <w:color w:val="323232"/>
-          <w:sz w:val="29"/>
-          <w:szCs w:val="29"/>
-          <w:lang w:val="en-US" w:eastAsia="es-ES"/>
-        </w:rPr>
-      </w:pPr>
-      <w:r>
-        <w:rPr>
-          <w:rFonts w:ascii="Garamond" w:eastAsia="Times New Roman" w:hAnsi="Garamond" w:cs="Times New Roman"/>
-          <w:color w:val="323232"/>
-          <w:sz w:val="29"/>
-          <w:szCs w:val="29"/>
-          <w:lang w:val="en-US" w:eastAsia="es-ES"/>
-        </w:rPr>
-        <w:t>Reference</w:t>
-      </w:r>
-      <w:r>
-        <w:rPr>
-          <w:rFonts w:ascii="Garamond" w:eastAsia="Times New Roman" w:hAnsi="Garamond" w:cs="Times New Roman"/>
-          <w:color w:val="323232"/>
-          <w:sz w:val="29"/>
-          <w:szCs w:val="29"/>
-          <w:lang w:val="en-US" w:eastAsia="es-ES"/>
-        </w:rPr>
-        <w:t>: _</w:t>
-      </w:r>
-      <w:r>
-        <w:rPr>
-          <w:rFonts w:ascii="Garamond" w:eastAsia="Times New Roman" w:hAnsi="Garamond" w:cs="Times New Roman"/>
-          <w:color w:val="323232"/>
-          <w:sz w:val="29"/>
-          <w:szCs w:val="29"/>
-          <w:lang w:val="en-US" w:eastAsia="es-ES"/>
-        </w:rPr>
-        <w:t>book: string – stores the book | _chapter: string – stores the chapter. | _firsVerse: string – stores the first verse. | _lastVerse: string: stores the remaining verses</w:t>
-      </w:r>
-      <w:r>
-        <w:rPr>
-          <w:rFonts w:ascii="Garamond" w:eastAsia="Times New Roman" w:hAnsi="Garamond" w:cs="Times New Roman"/>
-          <w:color w:val="323232"/>
-          <w:sz w:val="29"/>
-          <w:szCs w:val="29"/>
-          <w:lang w:val="en-US" w:eastAsia="es-ES"/>
-        </w:rPr>
-        <w:t>.</w:t>
-      </w:r>
-    </w:p>
-    <w:p>
-      <w:pPr>
-        <w:spacing w:before="100" w:beforeAutospacing="1" w:after="100" w:afterAutospacing="1" w:line="240" w:lineRule="auto"/>
-        <w:ind w:left="708"/>
-        <w:rPr>
-          <w:rFonts w:ascii="Garamond" w:eastAsia="Times New Roman" w:hAnsi="Garamond" w:cs="Times New Roman"/>
-          <w:color w:val="323232"/>
-          <w:sz w:val="29"/>
-          <w:szCs w:val="29"/>
-          <w:lang w:val="en-US" w:eastAsia="es-ES"/>
-        </w:rPr>
-      </w:pPr>
-      <w:r>
-        <w:rPr>
-          <w:rFonts w:ascii="Garamond" w:eastAsia="Times New Roman" w:hAnsi="Garamond" w:cs="Times New Roman"/>
-          <w:color w:val="323232"/>
-          <w:sz w:val="29"/>
-          <w:szCs w:val="29"/>
-          <w:lang w:val="en-US" w:eastAsia="es-ES"/>
-        </w:rPr>
-        <w:t xml:space="preserve">Word: </w:t>
-      </w:r>
-      <w:r>
-        <w:rPr>
-          <w:rFonts w:ascii="Garamond" w:eastAsia="Times New Roman" w:hAnsi="Garamond" w:cs="Times New Roman"/>
-          <w:color w:val="323232"/>
-          <w:sz w:val="29"/>
-          <w:szCs w:val="29"/>
-          <w:lang w:val="en-US" w:eastAsia="es-ES"/>
-        </w:rPr>
-        <w:t>_</w:t>
-      </w:r>
-      <w:r>
-        <w:rPr>
-          <w:rFonts w:ascii="Garamond" w:eastAsia="Times New Roman" w:hAnsi="Garamond" w:cs="Times New Roman"/>
-          <w:color w:val="323232"/>
-          <w:sz w:val="29"/>
-          <w:szCs w:val="29"/>
-          <w:lang w:val="en-US" w:eastAsia="es-ES"/>
-        </w:rPr>
-        <w:t>word:</w:t>
-      </w:r>
-      <w:r>
-        <w:rPr>
-          <w:rFonts w:ascii="Garamond" w:eastAsia="Times New Roman" w:hAnsi="Garamond" w:cs="Times New Roman"/>
-          <w:color w:val="323232"/>
-          <w:sz w:val="29"/>
-          <w:szCs w:val="29"/>
-          <w:lang w:val="en-US" w:eastAsia="es-ES"/>
-        </w:rPr>
-        <w:t xml:space="preserve"> </w:t>
-      </w:r>
-      <w:r>
-        <w:rPr>
-          <w:rFonts w:ascii="Garamond" w:eastAsia="Times New Roman" w:hAnsi="Garamond" w:cs="Times New Roman"/>
-          <w:color w:val="323232"/>
-          <w:sz w:val="29"/>
-          <w:szCs w:val="29"/>
-          <w:lang w:val="en-US" w:eastAsia="es-ES"/>
-        </w:rPr>
-        <w:t>List</w:t>
-      </w:r>
-      <w:r>
-        <w:rPr>
-          <w:rFonts w:ascii="Garamond" w:eastAsia="Times New Roman" w:hAnsi="Garamond" w:cs="Times New Roman"/>
-          <w:color w:val="323232"/>
-          <w:sz w:val="29"/>
-          <w:szCs w:val="29"/>
-          <w:lang w:val="en-US" w:eastAsia="es-ES"/>
-        </w:rPr>
-        <w:t xml:space="preserve"> </w:t>
-      </w:r>
-      <w:r>
-        <w:rPr>
-          <w:rFonts w:ascii="Garamond" w:eastAsia="Times New Roman" w:hAnsi="Garamond" w:cs="Times New Roman"/>
-          <w:color w:val="323232"/>
-          <w:sz w:val="29"/>
-          <w:szCs w:val="29"/>
-          <w:lang w:val="en-US" w:eastAsia="es-ES"/>
-        </w:rPr>
-        <w:t xml:space="preserve">– receives </w:t>
-      </w:r>
-      <w:r>
-        <w:rPr>
-          <w:rFonts w:ascii="Garamond" w:eastAsia="Times New Roman" w:hAnsi="Garamond" w:cs="Times New Roman"/>
-          <w:color w:val="323232"/>
-          <w:sz w:val="29"/>
-          <w:szCs w:val="29"/>
-          <w:lang w:val="en-US" w:eastAsia="es-ES"/>
-        </w:rPr>
-        <w:t>the words as parameter</w:t>
-      </w:r>
-      <w:r>
-        <w:rPr>
-          <w:rFonts w:ascii="Garamond" w:eastAsia="Times New Roman" w:hAnsi="Garamond" w:cs="Times New Roman"/>
-          <w:color w:val="323232"/>
-          <w:sz w:val="29"/>
-          <w:szCs w:val="29"/>
-          <w:lang w:val="en-US" w:eastAsia="es-ES"/>
-        </w:rPr>
-        <w:t xml:space="preserve">. </w:t>
-      </w:r>
-      <w:r>
-        <w:rPr>
-          <w:rFonts w:ascii="Garamond" w:eastAsia="Times New Roman" w:hAnsi="Garamond" w:cs="Times New Roman"/>
-          <w:color w:val="323232"/>
-          <w:sz w:val="29"/>
-          <w:szCs w:val="29"/>
-          <w:lang w:val="en-US" w:eastAsia="es-ES"/>
-        </w:rPr>
-        <w:t>| _hiddenWords: List&lt;string&gt; - stores and keep track of the words that are hidden</w:t>
-      </w:r>
-      <w:r>
-        <w:rPr>
-          <w:rFonts w:ascii="Garamond" w:eastAsia="Times New Roman" w:hAnsi="Garamond" w:cs="Times New Roman"/>
-          <w:color w:val="323232"/>
-          <w:sz w:val="29"/>
-          <w:szCs w:val="29"/>
-          <w:lang w:val="en-US" w:eastAsia="es-ES"/>
-        </w:rPr>
-        <w:t xml:space="preserve"> and not hidden</w:t>
-      </w:r>
-      <w:r>
-        <w:rPr>
-          <w:rFonts w:ascii="Garamond" w:eastAsia="Times New Roman" w:hAnsi="Garamond" w:cs="Times New Roman"/>
-          <w:color w:val="323232"/>
-          <w:sz w:val="29"/>
-          <w:szCs w:val="29"/>
-          <w:lang w:val="en-US" w:eastAsia="es-ES"/>
-        </w:rPr>
-        <w:t>.</w:t>
-      </w:r>
-    </w:p>
-    <w:p>
-      <w:pPr>
-        <w:spacing w:before="100" w:beforeAutospacing="1" w:after="100" w:afterAutospacing="1" w:line="240" w:lineRule="auto"/>
-        <w:ind w:left="708"/>
-        <w:rPr>
-          <w:rFonts w:ascii="Garamond" w:eastAsia="Times New Roman" w:hAnsi="Garamond" w:cs="Times New Roman"/>
-          <w:color w:val="323232"/>
-          <w:sz w:val="29"/>
-          <w:szCs w:val="29"/>
-          <w:lang w:val="en-US" w:eastAsia="es-ES"/>
-        </w:rPr>
-      </w:pPr>
-    </w:p>
-    <w:p>
-      <w:pPr>
-        <w:spacing w:before="100" w:beforeAutospacing="1" w:after="100" w:afterAutospacing="1" w:line="240" w:lineRule="auto"/>
-        <w:ind w:left="708"/>
-        <w:rPr>
-          <w:rFonts w:ascii="Garamond" w:eastAsia="Times New Roman" w:hAnsi="Garamond" w:cs="Times New Roman"/>
-          <w:color w:val="323232"/>
-          <w:sz w:val="29"/>
-          <w:szCs w:val="29"/>
-          <w:lang w:val="en-US" w:eastAsia="es-ES"/>
-        </w:rPr>
-      </w:pPr>
-      <w:r>
-        <w:rPr>
-          <w:rFonts w:ascii="Garamond" w:eastAsia="Times New Roman" w:hAnsi="Garamond" w:cs="Times New Roman"/>
-          <w:color w:val="323232"/>
-          <w:sz w:val="29"/>
-          <w:szCs w:val="29"/>
-          <w:lang w:val="en-US" w:eastAsia="es-ES"/>
-        </w:rPr>
-        <w:t>*</w:t>
-      </w:r>
-      <w:r>
-        <w:rPr>
-          <w:rFonts w:ascii="Garamond" w:eastAsia="Times New Roman" w:hAnsi="Garamond" w:cs="Times New Roman"/>
-          <w:color w:val="323232"/>
-          <w:sz w:val="29"/>
-          <w:szCs w:val="29"/>
-          <w:lang w:val="en-US" w:eastAsia="es-ES"/>
-        </w:rPr>
-        <w:t>NEW CHANGES:</w:t>
-      </w:r>
-    </w:p>
-    <w:p>
-      <w:pPr>
-        <w:spacing w:before="100" w:beforeAutospacing="1" w:after="100" w:afterAutospacing="1" w:line="240" w:lineRule="auto"/>
-        <w:ind w:left="708"/>
-        <w:rPr>
-          <w:rFonts w:ascii="Garamond" w:eastAsia="Times New Roman" w:hAnsi="Garamond" w:cs="Times New Roman"/>
-          <w:color w:val="323232"/>
-          <w:sz w:val="24"/>
-          <w:szCs w:val="24"/>
-          <w:lang w:val="en-US" w:eastAsia="es-ES"/>
-        </w:rPr>
-      </w:pPr>
-      <w:r>
-        <w:rPr>
-          <w:rFonts w:ascii="Garamond" w:eastAsia="Times New Roman" w:hAnsi="Garamond" w:cs="Times New Roman"/>
-          <w:color w:val="323232"/>
-          <w:sz w:val="24"/>
-          <w:szCs w:val="24"/>
-          <w:lang w:val="en-US" w:eastAsia="es-ES"/>
-        </w:rPr>
-        <w:t>Chanages in the class and program specification:</w:t>
-      </w:r>
-    </w:p>
-    <w:p>
-      <w:pPr>
-        <w:spacing w:before="100" w:beforeAutospacing="1" w:after="100" w:afterAutospacing="1" w:line="240" w:lineRule="auto"/>
-        <w:ind w:left="708"/>
-        <w:rPr>
-          <w:rFonts w:ascii="Garamond" w:eastAsia="Times New Roman" w:hAnsi="Garamond" w:cs="Times New Roman"/>
-          <w:color w:val="323232"/>
-          <w:sz w:val="24"/>
-          <w:szCs w:val="24"/>
-          <w:lang w:val="en-US" w:eastAsia="es-ES"/>
-        </w:rPr>
-      </w:pPr>
-      <w:r>
-        <w:rPr>
-          <w:rFonts w:ascii="Garamond" w:eastAsia="Times New Roman" w:hAnsi="Garamond" w:cs="Times New Roman"/>
-          <w:color w:val="323232"/>
-          <w:sz w:val="24"/>
-          <w:szCs w:val="24"/>
-          <w:lang w:val="en-US" w:eastAsia="es-ES"/>
-        </w:rPr>
-        <w:t>class Scripture: only keeps track of the scripture and it splits words and replace words by "---</w:t>
-      </w:r>
-      <w:r>
-        <w:rPr>
-          <w:rFonts w:ascii="Garamond" w:eastAsia="Times New Roman" w:hAnsi="Garamond" w:cs="Times New Roman"/>
-          <w:color w:val="323232"/>
-          <w:sz w:val="24"/>
-          <w:szCs w:val="24"/>
-          <w:lang w:val="en-US" w:eastAsia="es-ES"/>
-        </w:rPr>
-        <w:t>"</w:t>
-      </w:r>
-    </w:p>
-    <w:p>
-      <w:pPr>
-        <w:spacing w:before="100" w:beforeAutospacing="1" w:after="100" w:afterAutospacing="1" w:line="240" w:lineRule="auto"/>
-        <w:ind w:left="708"/>
-        <w:rPr>
-          <w:rFonts w:ascii="Garamond" w:eastAsia="Times New Roman" w:hAnsi="Garamond" w:cs="Times New Roman"/>
-          <w:color w:val="323232"/>
-          <w:sz w:val="24"/>
-          <w:szCs w:val="24"/>
-          <w:lang w:val="en-US" w:eastAsia="es-ES"/>
-        </w:rPr>
-      </w:pPr>
-      <w:r>
-        <w:rPr>
-          <w:rFonts w:ascii="Garamond" w:eastAsia="Times New Roman" w:hAnsi="Garamond" w:cs="Times New Roman"/>
-          <w:color w:val="323232"/>
-          <w:sz w:val="24"/>
-          <w:szCs w:val="24"/>
-          <w:lang w:val="en-US" w:eastAsia="es-ES"/>
-        </w:rPr>
-        <w:t>Word: keeps track of a single word, tracks a new list of words and now display it.</w:t>
-      </w:r>
-    </w:p>
-    <w:p>
-      <w:pPr>
-        <w:spacing w:before="100" w:beforeAutospacing="1" w:after="100" w:afterAutospacing="1" w:line="240" w:lineRule="auto"/>
-        <w:ind w:left="708"/>
-        <w:rPr>
-          <w:rFonts w:ascii="Garamond" w:eastAsia="Times New Roman" w:hAnsi="Garamond" w:cs="Times New Roman"/>
-          <w:color w:val="323232"/>
-          <w:sz w:val="24"/>
-          <w:szCs w:val="24"/>
-          <w:lang w:val="en-US" w:eastAsia="es-ES"/>
-        </w:rPr>
-      </w:pPr>
-      <w:r>
-        <w:rPr>
-          <w:rFonts w:ascii="Garamond" w:eastAsia="Times New Roman" w:hAnsi="Garamond" w:cs="Times New Roman"/>
-          <w:color w:val="323232"/>
-          <w:sz w:val="24"/>
-          <w:szCs w:val="24"/>
-          <w:lang w:val="en-US" w:eastAsia="es-ES"/>
-        </w:rPr>
-        <w:t>METHODS:</w:t>
-      </w:r>
-    </w:p>
-    <w:p>
-      <w:pPr>
-        <w:spacing w:before="100" w:beforeAutospacing="1" w:after="100" w:afterAutospacing="1" w:line="240" w:lineRule="auto"/>
-        <w:ind w:left="708"/>
-        <w:rPr>
-          <w:rFonts w:ascii="Garamond" w:eastAsia="Times New Roman" w:hAnsi="Garamond" w:cs="Times New Roman"/>
-          <w:color w:val="323232"/>
-          <w:sz w:val="24"/>
-          <w:szCs w:val="24"/>
-          <w:lang w:val="en-US" w:eastAsia="es-ES"/>
-        </w:rPr>
-      </w:pPr>
-      <w:r>
-        <w:rPr>
-          <w:rFonts w:ascii="Garamond" w:eastAsia="Times New Roman" w:hAnsi="Garamond" w:cs="Times New Roman"/>
-          <w:color w:val="323232"/>
-          <w:sz w:val="24"/>
-          <w:szCs w:val="24"/>
-          <w:lang w:val="en-US" w:eastAsia="es-ES"/>
-        </w:rPr>
-        <w:t>scripture - added GetScripture(), SplitWords() and deleted GetRenderedText()</w:t>
-      </w:r>
-    </w:p>
-    <w:p>
-      <w:pPr>
-        <w:spacing w:before="100" w:beforeAutospacing="1" w:after="100" w:afterAutospacing="1" w:line="240" w:lineRule="auto"/>
-        <w:ind w:left="708"/>
-        <w:rPr>
-          <w:rFonts w:ascii="Garamond" w:eastAsia="Times New Roman" w:hAnsi="Garamond" w:cs="Times New Roman"/>
-          <w:color w:val="323232"/>
-          <w:sz w:val="24"/>
-          <w:szCs w:val="24"/>
-          <w:lang w:val="en-US" w:eastAsia="es-ES"/>
-        </w:rPr>
-      </w:pPr>
-      <w:r>
-        <w:rPr>
-          <w:rFonts w:ascii="Garamond" w:eastAsia="Times New Roman" w:hAnsi="Garamond" w:cs="Times New Roman"/>
-          <w:color w:val="323232"/>
-          <w:sz w:val="24"/>
-          <w:szCs w:val="24"/>
-          <w:lang w:val="en-US" w:eastAsia="es-ES"/>
-        </w:rPr>
-        <w:t>Word: changd name from HiddenWords() to ReceiveWords().</w:t>
+        <w:t xml:space="preserve">Scripture: _scripture: string – to store the scripture. | _words: List&lt;string&gt; – store and keep track of the words of the scripture. </w:t>
+      </w:r>
+    </w:p>
+    <w:p>
+      <w:pPr>
+        <w:spacing w:before="100" w:beforeAutospacing="1" w:after="100" w:afterAutospacing="1" w:line="240" w:lineRule="auto"/>
+        <w:ind w:left="708"/>
+        <w:rPr>
+          <w:rFonts w:ascii="Garamond" w:eastAsia="Times New Roman" w:hAnsi="Garamond" w:cs="Times New Roman"/>
+          <w:color w:val="323232"/>
+          <w:sz w:val="29"/>
+          <w:szCs w:val="29"/>
+          <w:lang w:val="en-US" w:eastAsia="es-ES"/>
+        </w:rPr>
+      </w:pPr>
+      <w:r>
+        <w:rPr>
+          <w:rFonts w:ascii="Garamond" w:eastAsia="Times New Roman" w:hAnsi="Garamond" w:cs="Times New Roman"/>
+          <w:color w:val="323232"/>
+          <w:sz w:val="29"/>
+          <w:szCs w:val="29"/>
+          <w:lang w:val="en-US" w:eastAsia="es-ES"/>
+        </w:rPr>
+        <w:t>Reference: _book: string – stores the book | _chapter: string – stores the chapter. | _</w:t>
+      </w:r>
+      <w:proofErr w:type="spellStart"/>
+      <w:r>
+        <w:rPr>
+          <w:rFonts w:ascii="Garamond" w:eastAsia="Times New Roman" w:hAnsi="Garamond" w:cs="Times New Roman"/>
+          <w:color w:val="323232"/>
+          <w:sz w:val="29"/>
+          <w:szCs w:val="29"/>
+          <w:lang w:val="en-US" w:eastAsia="es-ES"/>
+        </w:rPr>
+        <w:t>firsVerse</w:t>
+      </w:r>
+      <w:proofErr w:type="spellEnd"/>
+      <w:r>
+        <w:rPr>
+          <w:rFonts w:ascii="Garamond" w:eastAsia="Times New Roman" w:hAnsi="Garamond" w:cs="Times New Roman"/>
+          <w:color w:val="323232"/>
+          <w:sz w:val="29"/>
+          <w:szCs w:val="29"/>
+          <w:lang w:val="en-US" w:eastAsia="es-ES"/>
+        </w:rPr>
+        <w:t>: string – stores the first verse. | _</w:t>
+      </w:r>
+      <w:proofErr w:type="spellStart"/>
+      <w:r>
+        <w:rPr>
+          <w:rFonts w:ascii="Garamond" w:eastAsia="Times New Roman" w:hAnsi="Garamond" w:cs="Times New Roman"/>
+          <w:color w:val="323232"/>
+          <w:sz w:val="29"/>
+          <w:szCs w:val="29"/>
+          <w:lang w:val="en-US" w:eastAsia="es-ES"/>
+        </w:rPr>
+        <w:t>lastVerse</w:t>
+      </w:r>
+      <w:proofErr w:type="spellEnd"/>
+      <w:r>
+        <w:rPr>
+          <w:rFonts w:ascii="Garamond" w:eastAsia="Times New Roman" w:hAnsi="Garamond" w:cs="Times New Roman"/>
+          <w:color w:val="323232"/>
+          <w:sz w:val="29"/>
+          <w:szCs w:val="29"/>
+          <w:lang w:val="en-US" w:eastAsia="es-ES"/>
+        </w:rPr>
+        <w:t>: string: stores the remaining verses.</w:t>
+      </w:r>
+    </w:p>
+    <w:p>
+      <w:pPr>
+        <w:spacing w:before="100" w:beforeAutospacing="1" w:after="100" w:afterAutospacing="1" w:line="240" w:lineRule="auto"/>
+        <w:ind w:left="708"/>
+        <w:rPr>
+          <w:rFonts w:ascii="Garamond" w:eastAsia="Times New Roman" w:hAnsi="Garamond" w:cs="Times New Roman"/>
+          <w:color w:val="323232"/>
+          <w:sz w:val="29"/>
+          <w:szCs w:val="29"/>
+          <w:lang w:val="en-US" w:eastAsia="es-ES"/>
+        </w:rPr>
+      </w:pPr>
+      <w:r>
+        <w:rPr>
+          <w:rFonts w:ascii="Garamond" w:eastAsia="Times New Roman" w:hAnsi="Garamond" w:cs="Times New Roman"/>
+          <w:color w:val="323232"/>
+          <w:sz w:val="29"/>
+          <w:szCs w:val="29"/>
+          <w:lang w:val="en-US" w:eastAsia="es-ES"/>
+        </w:rPr>
+        <w:t>Word: _word: List – receives the words as parameter. | _</w:t>
+      </w:r>
+      <w:proofErr w:type="spellStart"/>
+      <w:r>
+        <w:rPr>
+          <w:rFonts w:ascii="Garamond" w:eastAsia="Times New Roman" w:hAnsi="Garamond" w:cs="Times New Roman"/>
+          <w:color w:val="323232"/>
+          <w:sz w:val="29"/>
+          <w:szCs w:val="29"/>
+          <w:lang w:val="en-US" w:eastAsia="es-ES"/>
+        </w:rPr>
+        <w:t>hiddenWords</w:t>
+      </w:r>
+      <w:proofErr w:type="spellEnd"/>
+      <w:r>
+        <w:rPr>
+          <w:rFonts w:ascii="Garamond" w:eastAsia="Times New Roman" w:hAnsi="Garamond" w:cs="Times New Roman"/>
+          <w:color w:val="323232"/>
+          <w:sz w:val="29"/>
+          <w:szCs w:val="29"/>
+          <w:lang w:val="en-US" w:eastAsia="es-ES"/>
+        </w:rPr>
+        <w:t>: List&lt;string&gt; - stores and keep track of the words that are hidden and not hidden.</w:t>
+      </w:r>
+    </w:p>
+    <w:p>
+      <w:pPr>
+        <w:spacing w:before="100" w:beforeAutospacing="1" w:after="100" w:afterAutospacing="1" w:line="240" w:lineRule="auto"/>
+        <w:ind w:left="708"/>
+        <w:jc w:val="center"/>
+        <w:rPr>
+          <w:rFonts w:ascii="Garamond" w:eastAsia="Times New Roman" w:hAnsi="Garamond" w:cs="Times New Roman"/>
+          <w:color w:val="323232"/>
+          <w:sz w:val="29"/>
+          <w:szCs w:val="29"/>
+          <w:lang w:val="en-US" w:eastAsia="es-ES"/>
+        </w:rPr>
+      </w:pPr>
+    </w:p>
+    <w:p>
+      <w:pPr>
+        <w:spacing w:before="100" w:beforeAutospacing="1" w:after="100" w:afterAutospacing="1" w:line="240" w:lineRule="auto"/>
+        <w:ind w:left="708"/>
+        <w:rPr>
+          <w:rFonts w:ascii="Garamond" w:eastAsia="Times New Roman" w:hAnsi="Garamond" w:cs="Times New Roman"/>
+          <w:color w:val="323232"/>
+          <w:sz w:val="29"/>
+          <w:szCs w:val="29"/>
+          <w:lang w:val="en-US" w:eastAsia="es-ES"/>
+        </w:rPr>
+      </w:pPr>
+      <w:r>
+        <w:rPr>
+          <w:rFonts w:ascii="Garamond" w:eastAsia="Times New Roman" w:hAnsi="Garamond" w:cs="Times New Roman"/>
+          <w:color w:val="323232"/>
+          <w:sz w:val="29"/>
+          <w:szCs w:val="29"/>
+          <w:lang w:val="en-US" w:eastAsia="es-ES"/>
+        </w:rPr>
+        <w:t>*NEW CHANGES:</w:t>
+      </w:r>
+    </w:p>
+    <w:p>
+      <w:pPr>
+        <w:spacing w:before="100" w:beforeAutospacing="1" w:after="100" w:afterAutospacing="1" w:line="240" w:lineRule="auto"/>
+        <w:ind w:left="708"/>
+        <w:rPr>
+          <w:rFonts w:ascii="Garamond" w:eastAsia="Times New Roman" w:hAnsi="Garamond" w:cs="Times New Roman"/>
+          <w:color w:val="323232"/>
+          <w:sz w:val="24"/>
+          <w:szCs w:val="24"/>
+          <w:lang w:val="en-US" w:eastAsia="es-ES"/>
+        </w:rPr>
+      </w:pPr>
+      <w:proofErr w:type="spellStart"/>
+      <w:r>
+        <w:rPr>
+          <w:rFonts w:ascii="Garamond" w:eastAsia="Times New Roman" w:hAnsi="Garamond" w:cs="Times New Roman"/>
+          <w:color w:val="323232"/>
+          <w:sz w:val="24"/>
+          <w:szCs w:val="24"/>
+          <w:lang w:val="en-US" w:eastAsia="es-ES"/>
+        </w:rPr>
+        <w:t>Chanages</w:t>
+      </w:r>
+      <w:proofErr w:type="spellEnd"/>
+      <w:r>
+        <w:rPr>
+          <w:rFonts w:ascii="Garamond" w:eastAsia="Times New Roman" w:hAnsi="Garamond" w:cs="Times New Roman"/>
+          <w:color w:val="323232"/>
+          <w:sz w:val="24"/>
+          <w:szCs w:val="24"/>
+          <w:lang w:val="en-US" w:eastAsia="es-ES"/>
+        </w:rPr>
+        <w:t xml:space="preserve"> in the class and program specification:</w:t>
+      </w:r>
+    </w:p>
+    <w:p>
+      <w:pPr>
+        <w:spacing w:before="100" w:beforeAutospacing="1" w:after="100" w:afterAutospacing="1" w:line="240" w:lineRule="auto"/>
+        <w:ind w:left="708"/>
+        <w:rPr>
+          <w:rFonts w:ascii="Garamond" w:eastAsia="Times New Roman" w:hAnsi="Garamond" w:cs="Times New Roman"/>
+          <w:color w:val="323232"/>
+          <w:sz w:val="24"/>
+          <w:szCs w:val="24"/>
+          <w:lang w:val="en-US" w:eastAsia="es-ES"/>
+        </w:rPr>
+      </w:pPr>
+      <w:r>
+        <w:rPr>
+          <w:rFonts w:ascii="Garamond" w:eastAsia="Times New Roman" w:hAnsi="Garamond" w:cs="Times New Roman"/>
+          <w:color w:val="323232"/>
+          <w:sz w:val="24"/>
+          <w:szCs w:val="24"/>
+          <w:lang w:val="en-US" w:eastAsia="es-ES"/>
+        </w:rPr>
+        <w:t xml:space="preserve">class Scripture: </w:t>
+      </w:r>
+      <w:r>
+        <w:rPr>
+          <w:rFonts w:ascii="Garamond" w:eastAsia="Times New Roman" w:hAnsi="Garamond" w:cs="Times New Roman"/>
+          <w:color w:val="323232"/>
+          <w:sz w:val="24"/>
+          <w:szCs w:val="24"/>
+          <w:lang w:val="en-US" w:eastAsia="es-ES"/>
+        </w:rPr>
+        <w:t xml:space="preserve">Attributes (changed _words as string[] to  List&lt;string&gt; | moved </w:t>
+      </w:r>
+      <w:proofErr w:type="spellStart"/>
+      <w:r>
+        <w:rPr>
+          <w:rFonts w:ascii="Garamond" w:eastAsia="Times New Roman" w:hAnsi="Garamond" w:cs="Times New Roman"/>
+          <w:color w:val="323232"/>
+          <w:sz w:val="24"/>
+          <w:szCs w:val="24"/>
+          <w:lang w:val="en-US" w:eastAsia="es-ES"/>
+        </w:rPr>
+        <w:t>HideWords</w:t>
+      </w:r>
+      <w:proofErr w:type="spellEnd"/>
+      <w:r>
+        <w:rPr>
+          <w:rFonts w:ascii="Garamond" w:eastAsia="Times New Roman" w:hAnsi="Garamond" w:cs="Times New Roman"/>
+          <w:color w:val="323232"/>
+          <w:sz w:val="24"/>
+          <w:szCs w:val="24"/>
+          <w:lang w:val="en-US" w:eastAsia="es-ES"/>
+        </w:rPr>
+        <w:t xml:space="preserve">() to Word class | Added a </w:t>
+      </w:r>
+      <w:proofErr w:type="spellStart"/>
+      <w:r>
+        <w:rPr>
+          <w:rFonts w:ascii="Garamond" w:eastAsia="Times New Roman" w:hAnsi="Garamond" w:cs="Times New Roman"/>
+          <w:color w:val="323232"/>
+          <w:sz w:val="24"/>
+          <w:szCs w:val="24"/>
+          <w:lang w:val="en-US" w:eastAsia="es-ES"/>
+        </w:rPr>
+        <w:t>SplitWords</w:t>
+      </w:r>
+      <w:proofErr w:type="spellEnd"/>
+      <w:r>
+        <w:rPr>
+          <w:rFonts w:ascii="Garamond" w:eastAsia="Times New Roman" w:hAnsi="Garamond" w:cs="Times New Roman"/>
+          <w:color w:val="323232"/>
+          <w:sz w:val="24"/>
+          <w:szCs w:val="24"/>
+          <w:lang w:val="en-US" w:eastAsia="es-ES"/>
+        </w:rPr>
+        <w:t>()</w:t>
+      </w:r>
+    </w:p>
+    <w:p>
+      <w:pPr>
+        <w:spacing w:before="100" w:beforeAutospacing="1" w:after="100" w:afterAutospacing="1" w:line="240" w:lineRule="auto"/>
+        <w:ind w:left="708"/>
+        <w:rPr>
+          <w:rFonts w:ascii="Garamond" w:eastAsia="Times New Roman" w:hAnsi="Garamond" w:cs="Times New Roman"/>
+          <w:color w:val="323232"/>
+          <w:sz w:val="24"/>
+          <w:szCs w:val="24"/>
+          <w:lang w:val="en-US" w:eastAsia="es-ES"/>
+        </w:rPr>
+      </w:pPr>
+      <w:r>
+        <w:rPr>
+          <w:rFonts w:ascii="Garamond" w:eastAsia="Times New Roman" w:hAnsi="Garamond" w:cs="Times New Roman"/>
+          <w:color w:val="323232"/>
+          <w:sz w:val="24"/>
+          <w:szCs w:val="24"/>
+          <w:lang w:val="en-US" w:eastAsia="es-ES"/>
+        </w:rPr>
+        <w:t>class Word: changed _</w:t>
+      </w:r>
+      <w:proofErr w:type="spellStart"/>
+      <w:r>
+        <w:rPr>
+          <w:rFonts w:ascii="Garamond" w:eastAsia="Times New Roman" w:hAnsi="Garamond" w:cs="Times New Roman"/>
+          <w:color w:val="323232"/>
+          <w:sz w:val="24"/>
+          <w:szCs w:val="24"/>
+          <w:lang w:val="en-US" w:eastAsia="es-ES"/>
+        </w:rPr>
+        <w:t>hiddenWords</w:t>
+      </w:r>
+      <w:proofErr w:type="spellEnd"/>
+      <w:r>
+        <w:rPr>
+          <w:rFonts w:ascii="Garamond" w:eastAsia="Times New Roman" w:hAnsi="Garamond" w:cs="Times New Roman"/>
+          <w:color w:val="323232"/>
+          <w:sz w:val="24"/>
+          <w:szCs w:val="24"/>
+          <w:lang w:val="en-US" w:eastAsia="es-ES"/>
+        </w:rPr>
+        <w:t xml:space="preserve"> from List&lt;string&gt; to string to keep track of a single word | Deleted </w:t>
+      </w:r>
+      <w:proofErr w:type="spellStart"/>
+      <w:r>
+        <w:rPr>
+          <w:rFonts w:ascii="Garamond" w:eastAsia="Times New Roman" w:hAnsi="Garamond" w:cs="Times New Roman"/>
+          <w:color w:val="323232"/>
+          <w:sz w:val="24"/>
+          <w:szCs w:val="24"/>
+          <w:lang w:val="en-US" w:eastAsia="es-ES"/>
+        </w:rPr>
+        <w:t>ReceiveWords</w:t>
+      </w:r>
+      <w:proofErr w:type="spellEnd"/>
+      <w:r>
+        <w:rPr>
+          <w:rFonts w:ascii="Garamond" w:eastAsia="Times New Roman" w:hAnsi="Garamond" w:cs="Times New Roman"/>
+          <w:color w:val="323232"/>
+          <w:sz w:val="24"/>
+          <w:szCs w:val="24"/>
+          <w:lang w:val="en-US" w:eastAsia="es-ES"/>
+        </w:rPr>
+        <w:t xml:space="preserve">() and added </w:t>
+      </w:r>
+      <w:proofErr w:type="spellStart"/>
+      <w:r>
+        <w:rPr>
+          <w:rFonts w:ascii="Garamond" w:eastAsia="Times New Roman" w:hAnsi="Garamond" w:cs="Times New Roman"/>
+          <w:color w:val="323232"/>
+          <w:sz w:val="24"/>
+          <w:szCs w:val="24"/>
+          <w:lang w:val="en-US" w:eastAsia="es-ES"/>
+        </w:rPr>
+        <w:t>RandomWord</w:t>
+      </w:r>
+      <w:proofErr w:type="spellEnd"/>
+      <w:r>
+        <w:rPr>
+          <w:rFonts w:ascii="Garamond" w:eastAsia="Times New Roman" w:hAnsi="Garamond" w:cs="Times New Roman"/>
+          <w:color w:val="323232"/>
+          <w:sz w:val="24"/>
+          <w:szCs w:val="24"/>
+          <w:lang w:val="en-US" w:eastAsia="es-ES"/>
+        </w:rPr>
+        <w:t xml:space="preserve">() | Added an </w:t>
+      </w:r>
+      <w:proofErr w:type="spellStart"/>
+      <w:r>
+        <w:rPr>
+          <w:rFonts w:ascii="Garamond" w:eastAsia="Times New Roman" w:hAnsi="Garamond" w:cs="Times New Roman"/>
+          <w:color w:val="323232"/>
+          <w:sz w:val="24"/>
+          <w:szCs w:val="24"/>
+          <w:lang w:val="en-US" w:eastAsia="es-ES"/>
+        </w:rPr>
+        <w:t>EndGame</w:t>
+      </w:r>
+      <w:proofErr w:type="spellEnd"/>
+      <w:r>
+        <w:rPr>
+          <w:rFonts w:ascii="Garamond" w:eastAsia="Times New Roman" w:hAnsi="Garamond" w:cs="Times New Roman"/>
+          <w:color w:val="323232"/>
+          <w:sz w:val="24"/>
+          <w:szCs w:val="24"/>
+          <w:lang w:val="en-US" w:eastAsia="es-ES"/>
+        </w:rPr>
+        <w:t>().</w:t>
       </w:r>
     </w:p>
     <w:p>
@@ -2022,6 +1682,7 @@
   <w:style w:type="paragraph" w:default="1" w:styleId="Normal">
     <w:name w:val="Normal"/>
     <w:qFormat/>
+    <w:rsid w:val="00F12EEF"/>
   </w:style>
   <w:style w:type="character" w:default="1" w:styleId="Fuentedeprrafopredeter">
     <w:name w:val="Default Paragraph Font"/>

</xml_diff>